<commit_message>
feat(student5): Add testing report
</commit_message>
<xml_diff>
--- a/reports/Student #5/C2/05 - Requirements - Student #5.docx
+++ b/reports/Student #5/C2/05 - Requirements - Student #5.docx
@@ -340,16 +340,8 @@
                   <w:rPr>
                     <w:rFonts w:asciiTheme="majorHAnsi" w:hAnsiTheme="majorHAnsi" w:cstheme="majorHAnsi"/>
                   </w:rPr>
-                  <w:t xml:space="preserve"> </w:t>
+                  <w:t xml:space="preserve"> andgarriv</w:t>
                 </w:r>
-                <w:proofErr w:type="spellStart"/>
-                <w:r>
-                  <w:rPr>
-                    <w:rFonts w:asciiTheme="majorHAnsi" w:hAnsiTheme="majorHAnsi" w:cstheme="majorHAnsi"/>
-                  </w:rPr>
-                  <w:t>andgarriv</w:t>
-                </w:r>
-                <w:proofErr w:type="spellEnd"/>
               </w:sdtContent>
             </w:sdt>
             <w:permEnd w:id="1588551831"/>
@@ -864,15 +856,7 @@
         <w:pStyle w:val="Requirement-Header"/>
       </w:pPr>
       <w:r>
-        <w:t xml:space="preserve">Provide a link to your planning dashboard in GitHub to review the tasks, their </w:t>
-      </w:r>
-      <w:proofErr w:type="gramStart"/>
-      <w:r>
-        <w:t>current status</w:t>
-      </w:r>
-      <w:proofErr w:type="gramEnd"/>
-      <w:r>
-        <w:t>, and your schedule</w:t>
+        <w:t>Provide a link to your planning dashboard in GitHub to review the tasks, their current status, and your schedule</w:t>
       </w:r>
       <w:r>
         <w:t xml:space="preserve">.  </w:t>
@@ -1792,71 +1776,7 @@
           <w:rFonts w:cstheme="majorHAnsi"/>
           <w:lang w:val="es-ES"/>
         </w:rPr>
-        <w:t xml:space="preserve">  Solo se ha creado un </w:t>
-      </w:r>
-      <w:proofErr w:type="spellStart"/>
-      <w:r>
-        <w:rPr>
-          <w:rFonts w:cstheme="majorHAnsi"/>
-          <w:lang w:val="es-ES"/>
-        </w:rPr>
-        <w:t>maintenance</w:t>
-      </w:r>
-      <w:proofErr w:type="spellEnd"/>
-      <w:r>
-        <w:rPr>
-          <w:rFonts w:cstheme="majorHAnsi"/>
-          <w:lang w:val="es-ES"/>
-        </w:rPr>
-        <w:t xml:space="preserve"> </w:t>
-      </w:r>
-      <w:proofErr w:type="spellStart"/>
-      <w:r>
-        <w:rPr>
-          <w:rFonts w:cstheme="majorHAnsi"/>
-          <w:lang w:val="es-ES"/>
-        </w:rPr>
-        <w:t>record</w:t>
-      </w:r>
-      <w:proofErr w:type="spellEnd"/>
-      <w:r>
-        <w:rPr>
-          <w:rFonts w:cstheme="majorHAnsi"/>
-          <w:lang w:val="es-ES"/>
-        </w:rPr>
-        <w:t xml:space="preserve"> y una </w:t>
-      </w:r>
-      <w:proofErr w:type="spellStart"/>
-      <w:r>
-        <w:rPr>
-          <w:rFonts w:cstheme="majorHAnsi"/>
-          <w:lang w:val="es-ES"/>
-        </w:rPr>
-        <w:t>task</w:t>
-      </w:r>
-      <w:proofErr w:type="spellEnd"/>
-      <w:r>
-        <w:rPr>
-          <w:rFonts w:cstheme="majorHAnsi"/>
-          <w:lang w:val="es-ES"/>
-        </w:rPr>
-        <w:t xml:space="preserve">. Claramente, no se ha seguido la metodología explicada en las sesiones de teoría de la asignatura y publicadas en el material de </w:t>
-      </w:r>
-      <w:proofErr w:type="gramStart"/>
-      <w:r>
-        <w:rPr>
-          <w:rFonts w:cstheme="majorHAnsi"/>
-          <w:lang w:val="es-ES"/>
-        </w:rPr>
-        <w:t>la misma</w:t>
-      </w:r>
-      <w:proofErr w:type="gramEnd"/>
-      <w:r>
-        <w:rPr>
-          <w:rFonts w:cstheme="majorHAnsi"/>
-          <w:lang w:val="es-ES"/>
-        </w:rPr>
-        <w:t>.</w:t>
+        <w:t xml:space="preserve">  Solo se ha creado un maintenance record y una task. Claramente, no se ha seguido la metodología explicada en las sesiones de teoría de la asignatura y publicadas en el material de la misma.</w:t>
       </w:r>
       <w:r>
         <w:rPr>
@@ -1879,87 +1799,7 @@
           <w:iCs/>
           <w:lang w:val="es-ES"/>
         </w:rPr>
-        <w:t xml:space="preserve">Se han añadido múltiples </w:t>
-      </w:r>
-      <w:proofErr w:type="spellStart"/>
-      <w:r>
-        <w:rPr>
-          <w:rFonts w:cstheme="majorHAnsi"/>
-          <w:i/>
-          <w:iCs/>
-          <w:lang w:val="es-ES"/>
-        </w:rPr>
-        <w:t>maintenance</w:t>
-      </w:r>
-      <w:proofErr w:type="spellEnd"/>
-      <w:r>
-        <w:rPr>
-          <w:rFonts w:cstheme="majorHAnsi"/>
-          <w:i/>
-          <w:iCs/>
-          <w:lang w:val="es-ES"/>
-        </w:rPr>
-        <w:t xml:space="preserve"> </w:t>
-      </w:r>
-      <w:proofErr w:type="spellStart"/>
-      <w:r>
-        <w:rPr>
-          <w:rFonts w:cstheme="majorHAnsi"/>
-          <w:i/>
-          <w:iCs/>
-          <w:lang w:val="es-ES"/>
-        </w:rPr>
-        <w:t>records</w:t>
-      </w:r>
-      <w:proofErr w:type="spellEnd"/>
-      <w:r>
-        <w:rPr>
-          <w:rFonts w:cstheme="majorHAnsi"/>
-          <w:i/>
-          <w:iCs/>
-          <w:lang w:val="es-ES"/>
-        </w:rPr>
-        <w:t xml:space="preserve">, </w:t>
-      </w:r>
-      <w:proofErr w:type="spellStart"/>
-      <w:r>
-        <w:rPr>
-          <w:rFonts w:cstheme="majorHAnsi"/>
-          <w:i/>
-          <w:iCs/>
-          <w:lang w:val="es-ES"/>
-        </w:rPr>
-        <w:t>tasks</w:t>
-      </w:r>
-      <w:proofErr w:type="spellEnd"/>
-      <w:r>
-        <w:rPr>
-          <w:rFonts w:cstheme="majorHAnsi"/>
-          <w:i/>
-          <w:iCs/>
-          <w:lang w:val="es-ES"/>
-        </w:rPr>
-        <w:t xml:space="preserve"> y </w:t>
-      </w:r>
-      <w:proofErr w:type="spellStart"/>
-      <w:r>
-        <w:rPr>
-          <w:rFonts w:cstheme="majorHAnsi"/>
-          <w:i/>
-          <w:iCs/>
-          <w:lang w:val="es-ES"/>
-        </w:rPr>
-        <w:t>technicians</w:t>
-      </w:r>
-      <w:proofErr w:type="spellEnd"/>
-      <w:r>
-        <w:rPr>
-          <w:rFonts w:cstheme="majorHAnsi"/>
-          <w:i/>
-          <w:iCs/>
-          <w:lang w:val="es-ES"/>
-        </w:rPr>
-        <w:t xml:space="preserve"> para verificar los atributos siguiendo la metodología, comprobando el caso menor, menor + 1, mayor -1, mayor, un caso regular y los casos singulares.</w:t>
+        <w:t>Se han añadido múltiples maintenance records, tasks y technicians para verificar los atributos siguiendo la metodología, comprobando el caso menor, menor + 1, mayor -1, mayor, un caso regular y los casos singulares.</w:t>
       </w:r>
     </w:p>
     <w:p>
@@ -2063,64 +1903,24 @@
         <w:rPr>
           <w:lang w:val="es-ES"/>
         </w:rPr>
-        <w:t xml:space="preserve">El usuario technician3/technician3 no se ha creado con el rol de </w:t>
-      </w:r>
-      <w:proofErr w:type="spellStart"/>
+        <w:t xml:space="preserve">El usuario technician3/technician3 no se ha creado con el rol de technician porque no aparece en el menú ninguna opción para los technician. </w:t>
+      </w:r>
       <w:r>
         <w:rPr>
           <w:lang w:val="es-ES"/>
         </w:rPr>
-        <w:t>technician</w:t>
-      </w:r>
-      <w:proofErr w:type="spellEnd"/>
+        <w:t>Ocurre lo mismo con otros technicians.</w:t>
+      </w:r>
       <w:r>
         <w:rPr>
           <w:lang w:val="es-ES"/>
         </w:rPr>
-        <w:t xml:space="preserve"> porque no aparece en el menú ninguna opción para los </w:t>
-      </w:r>
-      <w:proofErr w:type="spellStart"/>
+        <w:br/>
+      </w:r>
       <w:r>
         <w:rPr>
           <w:lang w:val="es-ES"/>
         </w:rPr>
-        <w:t>technician</w:t>
-      </w:r>
-      <w:proofErr w:type="spellEnd"/>
-      <w:r>
-        <w:rPr>
-          <w:lang w:val="es-ES"/>
-        </w:rPr>
-        <w:t xml:space="preserve">. </w:t>
-      </w:r>
-      <w:proofErr w:type="spellStart"/>
-      <w:r>
-        <w:t>Ocurre</w:t>
-      </w:r>
-      <w:proofErr w:type="spellEnd"/>
-      <w:r>
-        <w:t xml:space="preserve"> lo </w:t>
-      </w:r>
-      <w:proofErr w:type="spellStart"/>
-      <w:r>
-        <w:t>mismo</w:t>
-      </w:r>
-      <w:proofErr w:type="spellEnd"/>
-      <w:r>
-        <w:t xml:space="preserve"> con </w:t>
-      </w:r>
-      <w:proofErr w:type="spellStart"/>
-      <w:r>
-        <w:t>otros</w:t>
-      </w:r>
-      <w:proofErr w:type="spellEnd"/>
-      <w:r>
-        <w:t xml:space="preserve"> technicians.</w:t>
-      </w:r>
-      <w:r>
-        <w:br/>
-      </w:r>
-      <w:r>
         <w:br/>
       </w:r>
       <w:r>
@@ -2129,25 +1929,7 @@
           <w:iCs/>
           <w:lang w:val="es-ES"/>
         </w:rPr>
-        <w:t xml:space="preserve">Debido a una mala interpretación del requisito, intencionalmente no se creó el technician3 con rol de </w:t>
-      </w:r>
-      <w:proofErr w:type="spellStart"/>
-      <w:r>
-        <w:rPr>
-          <w:i/>
-          <w:iCs/>
-          <w:lang w:val="es-ES"/>
-        </w:rPr>
-        <w:t>technician</w:t>
-      </w:r>
-      <w:proofErr w:type="spellEnd"/>
-      <w:r>
-        <w:rPr>
-          <w:i/>
-          <w:iCs/>
-          <w:lang w:val="es-ES"/>
-        </w:rPr>
-        <w:t>, ya ha sido solucionado.</w:t>
+        <w:t>Debido a una mala interpretación del requisito, intencionalmente no se creó el technician3 con rol de technician, ya ha sido solucionado.</w:t>
       </w:r>
     </w:p>
     <w:p>
@@ -2218,15 +2000,7 @@
         </w:rPr>
       </w:pPr>
       <w:r>
-        <w:t xml:space="preserve">Provide a link to your planning dashboard in GitHub to review the tasks, their </w:t>
-      </w:r>
-      <w:proofErr w:type="gramStart"/>
-      <w:r>
-        <w:t>current status</w:t>
-      </w:r>
-      <w:proofErr w:type="gramEnd"/>
-      <w:r>
-        <w:t>, and your schedule</w:t>
+        <w:t>Provide a link to your planning dashboard in GitHub to review the tasks, their current status, and your schedule</w:t>
       </w:r>
       <w:r>
         <w:t xml:space="preserve">.  </w:t>
@@ -2703,15 +2477,7 @@
         </w:rPr>
       </w:pPr>
       <w:r>
-        <w:t xml:space="preserve">Provide a link to your planning dashboard in GitHub to review the tasks, their </w:t>
-      </w:r>
-      <w:proofErr w:type="gramStart"/>
-      <w:r>
-        <w:t>current status</w:t>
-      </w:r>
-      <w:proofErr w:type="gramEnd"/>
-      <w:r>
-        <w:t>, and your schedule</w:t>
+        <w:t>Provide a link to your planning dashboard in GitHub to review the tasks, their current status, and your schedule</w:t>
       </w:r>
       <w:r>
         <w:t xml:space="preserve">.  </w:t>
@@ -2976,15 +2742,7 @@
         </w:rPr>
       </w:pPr>
       <w:r>
-        <w:t xml:space="preserve">Provide a link to your planning dashboard in GitHub to review the tasks, their </w:t>
-      </w:r>
-      <w:proofErr w:type="gramStart"/>
-      <w:r>
-        <w:t>current status</w:t>
-      </w:r>
-      <w:proofErr w:type="gramEnd"/>
-      <w:r>
-        <w:t>, and your schedule</w:t>
+        <w:t>Provide a link to your planning dashboard in GitHub to review the tasks, their current status, and your schedule</w:t>
       </w:r>
       <w:r>
         <w:t xml:space="preserve">.  </w:t>
@@ -3043,7 +2801,13 @@
         </w:sdtPr>
         <w:sdtContent>
           <w:r>
-            <w:t xml:space="preserve">    </w:t>
+            <w:t xml:space="preserve">  </w:t>
+          </w:r>
+          <w:r>
+            <w:t>X</w:t>
+          </w:r>
+          <w:r>
+            <w:t xml:space="preserve"> </w:t>
           </w:r>
         </w:sdtContent>
       </w:sdt>
@@ -3404,15 +3168,7 @@
         <w:t>maintenance record</w:t>
       </w:r>
       <w:r>
-        <w:t xml:space="preserve"> with the nearest inspection due date, </w:t>
-      </w:r>
-      <w:proofErr w:type="gramStart"/>
-      <w:r>
-        <w:t>provided that</w:t>
-      </w:r>
-      <w:proofErr w:type="gramEnd"/>
-      <w:r>
-        <w:t xml:space="preserve"> he or she is involved in any tasks that need to be performed as part of that </w:t>
+        <w:t xml:space="preserve"> with the nearest inspection due date, provided that he or she is involved in any tasks that need to be performed as part of that </w:t>
       </w:r>
       <w:r>
         <w:t>maintenance</w:t>
@@ -9565,6 +9321,7 @@
     <w:rsid w:val="00635F6F"/>
     <w:rsid w:val="00700524"/>
     <w:rsid w:val="007C55A8"/>
+    <w:rsid w:val="00806E84"/>
     <w:rsid w:val="00836298"/>
     <w:rsid w:val="00891CFB"/>
     <w:rsid w:val="00894E29"/>
@@ -9584,6 +9341,7 @@
     <w:rsid w:val="00DD75B9"/>
     <w:rsid w:val="00E01FAC"/>
     <w:rsid w:val="00E25325"/>
+    <w:rsid w:val="00E4733F"/>
     <w:rsid w:val="00E5696F"/>
     <w:rsid w:val="00E75EBE"/>
     <w:rsid w:val="00E955A7"/>

</xml_diff>